<commit_message>
produced PDF for prac6
</commit_message>
<xml_diff>
--- a/practicals/prac6/notes/practical_six.docx
+++ b/practicals/prac6/notes/practical_six.docx
@@ -73,8 +73,6 @@
         </w:rPr>
         <w:t>6</w:t>
       </w:r>
-      <w:bookmarkStart w:id="0" w:name="_GoBack"/>
-      <w:bookmarkEnd w:id="0"/>
       <w:r>
         <w:rPr>
           <w:b/>
@@ -239,6 +237,359 @@
       <w:pPr>
         <w:spacing w:line="240" w:lineRule="auto"/>
       </w:pPr>
+      <w:r>
+        <w:t>When logged into the Arcus-B head node, you can create an interactive session on one of the K80 GPU compute nodes by issuing the following command:</w:t>
+      </w:r>
+    </w:p>
+    <w:p>
+      <w:pPr>
+        <w:spacing w:line="240" w:lineRule="auto"/>
+      </w:pPr>
+    </w:p>
+    <w:p>
+      <w:pPr>
+        <w:spacing w:line="240" w:lineRule="auto"/>
+        <w:rPr>
+          <w:i/>
+        </w:rPr>
+      </w:pPr>
+      <w:proofErr w:type="spellStart"/>
+      <w:proofErr w:type="gramStart"/>
+      <w:r>
+        <w:rPr>
+          <w:i/>
+        </w:rPr>
+        <w:t>salloc</w:t>
+      </w:r>
+      <w:proofErr w:type="spellEnd"/>
+      <w:proofErr w:type="gramEnd"/>
+      <w:r>
+        <w:rPr>
+          <w:i/>
+        </w:rPr>
+        <w:t xml:space="preserve"> -</w:t>
+      </w:r>
+      <w:proofErr w:type="spellStart"/>
+      <w:r>
+        <w:rPr>
+          <w:i/>
+        </w:rPr>
+        <w:t>pgpu</w:t>
+      </w:r>
+      <w:proofErr w:type="spellEnd"/>
+      <w:r>
+        <w:rPr>
+          <w:i/>
+        </w:rPr>
+        <w:t xml:space="preserve"> --</w:t>
+      </w:r>
+      <w:proofErr w:type="spellStart"/>
+      <w:r>
+        <w:rPr>
+          <w:i/>
+        </w:rPr>
+        <w:t>ntasks</w:t>
+      </w:r>
+      <w:proofErr w:type="spellEnd"/>
+      <w:r>
+        <w:rPr>
+          <w:i/>
+        </w:rPr>
+        <w:t xml:space="preserve">-per-node=1 </w:t>
+      </w:r>
+      <w:proofErr w:type="spellStart"/>
+      <w:r>
+        <w:rPr>
+          <w:i/>
+        </w:rPr>
+        <w:t>srun</w:t>
+      </w:r>
+      <w:proofErr w:type="spellEnd"/>
+      <w:r>
+        <w:rPr>
+          <w:i/>
+        </w:rPr>
+        <w:t xml:space="preserve"> --</w:t>
+      </w:r>
+      <w:proofErr w:type="spellStart"/>
+      <w:r>
+        <w:rPr>
+          <w:i/>
+        </w:rPr>
+        <w:t>pty</w:t>
+      </w:r>
+      <w:proofErr w:type="spellEnd"/>
+      <w:r>
+        <w:rPr>
+          <w:i/>
+        </w:rPr>
+        <w:t xml:space="preserve"> --x11 --preserve-</w:t>
+      </w:r>
+      <w:proofErr w:type="spellStart"/>
+      <w:r>
+        <w:rPr>
+          <w:i/>
+        </w:rPr>
+        <w:t>env</w:t>
+      </w:r>
+      <w:proofErr w:type="spellEnd"/>
+      <w:r>
+        <w:rPr>
+          <w:i/>
+        </w:rPr>
+        <w:t xml:space="preserve"> /bin/bash -l</w:t>
+      </w:r>
+    </w:p>
+    <w:p>
+      <w:pPr>
+        <w:spacing w:line="240" w:lineRule="auto"/>
+      </w:pPr>
+    </w:p>
+    <w:p>
+      <w:pPr>
+        <w:spacing w:line="240" w:lineRule="auto"/>
+      </w:pPr>
+      <w:proofErr w:type="gramStart"/>
+      <w:r>
+        <w:t>and</w:t>
+      </w:r>
+      <w:proofErr w:type="gramEnd"/>
+      <w:r>
+        <w:t xml:space="preserve"> once you are then put onto one of the K80 nodes, issue the commands</w:t>
+      </w:r>
+    </w:p>
+    <w:p>
+      <w:pPr>
+        <w:spacing w:line="240" w:lineRule="auto"/>
+      </w:pPr>
+    </w:p>
+    <w:p>
+      <w:pPr>
+        <w:spacing w:line="240" w:lineRule="auto"/>
+        <w:rPr>
+          <w:i/>
+        </w:rPr>
+      </w:pPr>
+      <w:proofErr w:type="gramStart"/>
+      <w:r>
+        <w:rPr>
+          <w:i/>
+        </w:rPr>
+        <w:t>module</w:t>
+      </w:r>
+      <w:proofErr w:type="gramEnd"/>
+      <w:r>
+        <w:rPr>
+          <w:i/>
+        </w:rPr>
+        <w:t xml:space="preserve"> load </w:t>
+      </w:r>
+      <w:proofErr w:type="spellStart"/>
+      <w:r>
+        <w:rPr>
+          <w:i/>
+        </w:rPr>
+        <w:t>gpu</w:t>
+      </w:r>
+      <w:proofErr w:type="spellEnd"/>
+      <w:r>
+        <w:rPr>
+          <w:i/>
+        </w:rPr>
+        <w:t>/</w:t>
+      </w:r>
+      <w:proofErr w:type="spellStart"/>
+      <w:r>
+        <w:rPr>
+          <w:i/>
+        </w:rPr>
+        <w:t>cuda</w:t>
+      </w:r>
+      <w:proofErr w:type="spellEnd"/>
+    </w:p>
+    <w:p>
+      <w:pPr>
+        <w:spacing w:line="240" w:lineRule="auto"/>
+      </w:pPr>
+    </w:p>
+    <w:p>
+      <w:pPr>
+        <w:spacing w:line="240" w:lineRule="auto"/>
+      </w:pPr>
+      <w:proofErr w:type="gramStart"/>
+      <w:r>
+        <w:t>and</w:t>
+      </w:r>
+      <w:proofErr w:type="gramEnd"/>
+    </w:p>
+    <w:p>
+      <w:pPr>
+        <w:spacing w:line="240" w:lineRule="auto"/>
+      </w:pPr>
+    </w:p>
+    <w:p>
+      <w:pPr>
+        <w:spacing w:line="240" w:lineRule="auto"/>
+        <w:rPr>
+          <w:i/>
+        </w:rPr>
+      </w:pPr>
+      <w:proofErr w:type="gramStart"/>
+      <w:r>
+        <w:rPr>
+          <w:i/>
+        </w:rPr>
+        <w:t>export</w:t>
+      </w:r>
+      <w:proofErr w:type="gramEnd"/>
+      <w:r>
+        <w:rPr>
+          <w:i/>
+        </w:rPr>
+        <w:t xml:space="preserve"> CUDA_VISIBLE_DEVICES=0,1,2,3</w:t>
+      </w:r>
+    </w:p>
+    <w:p>
+      <w:pPr>
+        <w:spacing w:line="240" w:lineRule="auto"/>
+      </w:pPr>
+    </w:p>
+    <w:p>
+      <w:pPr>
+        <w:spacing w:line="240" w:lineRule="auto"/>
+      </w:pPr>
+      <w:r>
+        <w:lastRenderedPageBreak/>
+        <w:t xml:space="preserve">If you have not done so clone the </w:t>
+      </w:r>
+      <w:proofErr w:type="spellStart"/>
+      <w:r>
+        <w:t>github</w:t>
+      </w:r>
+      <w:proofErr w:type="spellEnd"/>
+      <w:r>
+        <w:t xml:space="preserve"> repo for this CWM. To do this, at the command prompt type:</w:t>
+      </w:r>
+    </w:p>
+    <w:p>
+      <w:pPr>
+        <w:pStyle w:val="ListParagraph"/>
+        <w:spacing w:line="240" w:lineRule="auto"/>
+      </w:pPr>
+    </w:p>
+    <w:p>
+      <w:pPr>
+        <w:pStyle w:val="ListParagraph"/>
+        <w:spacing w:line="240" w:lineRule="auto"/>
+        <w:rPr>
+          <w:rFonts w:ascii="Consolas" w:hAnsi="Consolas"/>
+          <w:color w:val="24292E"/>
+          <w:sz w:val="18"/>
+          <w:szCs w:val="18"/>
+        </w:rPr>
+      </w:pPr>
+      <w:r>
+        <w:t xml:space="preserve">$ </w:t>
+      </w:r>
+      <w:proofErr w:type="gramStart"/>
+      <w:r>
+        <w:t>git</w:t>
+      </w:r>
+      <w:proofErr w:type="gramEnd"/>
+      <w:r>
+        <w:t xml:space="preserve"> clone </w:t>
+      </w:r>
+      <w:hyperlink r:id="rId6" w:history="1">
+        <w:r>
+          <w:rPr>
+            <w:rStyle w:val="Hyperlink"/>
+            <w:rFonts w:ascii="Consolas" w:hAnsi="Consolas"/>
+            <w:sz w:val="18"/>
+            <w:szCs w:val="18"/>
+          </w:rPr>
+          <w:t>https://github.com/wesarmour/CWM-in-HPC-and-Scientific-Computing.git</w:t>
+        </w:r>
+      </w:hyperlink>
+    </w:p>
+    <w:p>
+      <w:pPr>
+        <w:pStyle w:val="ListParagraph"/>
+        <w:spacing w:line="240" w:lineRule="auto"/>
+        <w:rPr>
+          <w:rFonts w:ascii="Consolas" w:hAnsi="Consolas"/>
+          <w:color w:val="24292E"/>
+          <w:sz w:val="18"/>
+          <w:szCs w:val="18"/>
+        </w:rPr>
+      </w:pPr>
+    </w:p>
+    <w:p>
+      <w:pPr>
+        <w:spacing w:line="240" w:lineRule="auto"/>
+        <w:rPr>
+          <w:rFonts w:ascii="Consolas" w:hAnsi="Consolas"/>
+          <w:color w:val="24292E"/>
+          <w:sz w:val="18"/>
+          <w:szCs w:val="18"/>
+        </w:rPr>
+      </w:pPr>
+      <w:r>
+        <w:rPr>
+          <w:rFonts w:ascii="Consolas" w:hAnsi="Consolas"/>
+          <w:color w:val="24292E"/>
+          <w:sz w:val="18"/>
+          <w:szCs w:val="18"/>
+        </w:rPr>
+        <w:t xml:space="preserve">Or </w:t>
+      </w:r>
+    </w:p>
+    <w:p>
+      <w:pPr>
+        <w:pStyle w:val="ListParagraph"/>
+        <w:spacing w:line="240" w:lineRule="auto"/>
+        <w:rPr>
+          <w:rFonts w:ascii="Consolas" w:hAnsi="Consolas"/>
+          <w:color w:val="24292E"/>
+          <w:sz w:val="18"/>
+          <w:szCs w:val="18"/>
+        </w:rPr>
+      </w:pPr>
+    </w:p>
+    <w:p>
+      <w:pPr>
+        <w:pStyle w:val="ListParagraph"/>
+        <w:spacing w:line="240" w:lineRule="auto"/>
+      </w:pPr>
+      <w:r>
+        <w:rPr>
+          <w:rFonts w:ascii="Consolas" w:hAnsi="Consolas"/>
+          <w:color w:val="24292E"/>
+          <w:sz w:val="18"/>
+          <w:szCs w:val="18"/>
+        </w:rPr>
+        <w:t>$git pull</w:t>
+      </w:r>
+    </w:p>
+    <w:p>
+      <w:pPr>
+        <w:pStyle w:val="ListParagraph"/>
+        <w:spacing w:line="240" w:lineRule="auto"/>
+      </w:pPr>
+    </w:p>
+    <w:p>
+      <w:pPr>
+        <w:spacing w:line="240" w:lineRule="auto"/>
+      </w:pPr>
+      <w:r>
+        <w:t>To update your local repo.</w:t>
+      </w:r>
+      <w:bookmarkStart w:id="0" w:name="_GoBack"/>
+      <w:bookmarkEnd w:id="0"/>
+    </w:p>
+    <w:p>
+      <w:pPr>
+        <w:spacing w:line="240" w:lineRule="auto"/>
+      </w:pPr>
     </w:p>
     <w:p>
       <w:pPr>
@@ -366,7 +717,6 @@
     </w:p>
     <w:p>
       <w:r>
-        <w:lastRenderedPageBreak/>
         <w:t xml:space="preserve">Decimation is where we divide a series of numbers </w:t>
       </w:r>
       <w:r>
@@ -409,7 +759,7 @@
                     <pic:cNvPicPr/>
                   </pic:nvPicPr>
                   <pic:blipFill>
-                    <a:blip r:embed="rId6">
+                    <a:blip r:embed="rId7">
                       <a:extLst>
                         <a:ext uri="{28A0092B-C50C-407E-A947-70E740481C1C}">
                           <a14:useLocalDpi xmlns:a14="http://schemas.microsoft.com/office/drawing/2010/main" val="0"/>
@@ -523,6 +873,7 @@
     </w:p>
     <w:p>
       <w:r>
+        <w:lastRenderedPageBreak/>
         <w:t>The code with description and specific tasks which needs to be completed are describe in the code itself.</w:t>
       </w:r>
     </w:p>
@@ -1178,7 +1529,6 @@
     <w:name w:val="Hyperlink"/>
     <w:basedOn w:val="DefaultParagraphFont"/>
     <w:uiPriority w:val="99"/>
-    <w:semiHidden/>
     <w:unhideWhenUsed/>
     <w:rsid w:val="00292A61"/>
     <w:rPr>

</xml_diff>